<commit_message>
Anpassungen Einleitung , Organigramm
</commit_message>
<xml_diff>
--- a/KIS/Regeln_der_Zusammenarbeit_P2.docx
+++ b/KIS/Regeln_der_Zusammenarbeit_P2.docx
@@ -728,7 +728,13 @@
               <w:rPr>
                 <w:rFonts w:asciiTheme="majorHAnsi" w:hAnsiTheme="majorHAnsi" w:cs="Arial"/>
               </w:rPr>
-              <w:t>Zu aufsetzende D</w:t>
+              <w:t xml:space="preserve">Aufzusetzende </w:t>
+            </w:r>
+            <w:r>
+              <w:rPr>
+                <w:rFonts w:asciiTheme="majorHAnsi" w:hAnsiTheme="majorHAnsi" w:cs="Arial"/>
+              </w:rPr>
+              <w:t>D</w:t>
             </w:r>
             <w:r>
               <w:rPr>
@@ -752,13 +758,25 @@
               <w:rPr>
                 <w:rFonts w:asciiTheme="majorHAnsi" w:hAnsiTheme="majorHAnsi" w:cs="Arial"/>
               </w:rPr>
-              <w:t xml:space="preserve">, </w:t>
-            </w:r>
-            <w:r>
-              <w:rPr>
-                <w:rFonts w:asciiTheme="majorHAnsi" w:hAnsiTheme="majorHAnsi" w:cs="Arial"/>
-              </w:rPr>
-              <w:t xml:space="preserve">der Zuständige stellt zudem sicher, dass </w:t>
+              <w:t>.</w:t>
+            </w:r>
+            <w:r>
+              <w:rPr>
+                <w:rFonts w:asciiTheme="majorHAnsi" w:hAnsiTheme="majorHAnsi" w:cs="Arial"/>
+              </w:rPr>
+              <w:t xml:space="preserve"> </w:t>
+            </w:r>
+            <w:r>
+              <w:rPr>
+                <w:rFonts w:asciiTheme="majorHAnsi" w:hAnsiTheme="majorHAnsi" w:cs="Arial"/>
+              </w:rPr>
+              <w:t>D</w:t>
+            </w:r>
+            <w:r>
+              <w:rPr>
+                <w:rFonts w:asciiTheme="majorHAnsi" w:hAnsiTheme="majorHAnsi" w:cs="Arial"/>
+              </w:rPr>
+              <w:t xml:space="preserve">er Zuständige stellt zudem sicher, dass </w:t>
             </w:r>
             <w:r>
               <w:rPr>
@@ -959,7 +977,19 @@
               <w:rPr>
                 <w:rFonts w:asciiTheme="majorHAnsi" w:hAnsiTheme="majorHAnsi"/>
               </w:rPr>
-              <w:t xml:space="preserve"> welche Ihnen zugeteilt wurden. Falls Probleme erkannt werden, welche einen Einfluss auf die Aufgabe eines anderen PM haben könnte, wird dieser selbständig darauf hingewiesen. Wenn PM Probleme haben oder sich Arbeiten verzögern, fragen sie nach Hilfe und nehmen diese an.</w:t>
+              <w:t xml:space="preserve"> welche Ihnen zugeteilt wurden. Falls Probleme erkannt werden, welche einen Einfluss auf die Aufgabe eines anderen PM haben könnte, wird dieser selbständig darauf hingewiesen. Wenn PM Probleme haben oder sich Arbeiten verzögern, fragen sie nach Hilfe und nehmen diese </w:t>
+            </w:r>
+            <w:r>
+              <w:rPr>
+                <w:rFonts w:asciiTheme="majorHAnsi" w:hAnsiTheme="majorHAnsi"/>
+              </w:rPr>
+              <w:t xml:space="preserve">gegebenenfalls </w:t>
+            </w:r>
+            <w:r>
+              <w:rPr>
+                <w:rFonts w:asciiTheme="majorHAnsi" w:hAnsiTheme="majorHAnsi"/>
+              </w:rPr>
+              <w:t>an.</w:t>
             </w:r>
           </w:p>
           <w:p>
@@ -1151,57 +1181,43 @@
               <w:rPr>
                 <w:rFonts w:asciiTheme="majorHAnsi" w:hAnsiTheme="majorHAnsi" w:cs="Arial"/>
               </w:rPr>
-              <w:t>diskutiert und festgelegt</w:t>
-            </w:r>
-            <w:r>
-              <w:rPr>
-                <w:rFonts w:asciiTheme="majorHAnsi" w:hAnsiTheme="majorHAnsi" w:cs="Arial"/>
-              </w:rPr>
-              <w:t xml:space="preserve">, jedes PM macht sich </w:t>
-            </w:r>
-            <w:r>
-              <w:rPr>
-                <w:rFonts w:asciiTheme="majorHAnsi" w:hAnsiTheme="majorHAnsi" w:cs="Arial"/>
-              </w:rPr>
-              <w:t xml:space="preserve">Gedanken zu Sinnhaftigkeit und Effizienz. </w:t>
-            </w:r>
-          </w:p>
-          <w:p>
-            <w:pPr>
-              <w:pStyle w:val="KeinLeerraum"/>
-              <w:rPr>
-                <w:rFonts w:asciiTheme="majorHAnsi" w:hAnsiTheme="majorHAnsi" w:cs="Arial"/>
-              </w:rPr>
-            </w:pPr>
-            <w:r>
-              <w:rPr>
-                <w:rFonts w:asciiTheme="majorHAnsi" w:hAnsiTheme="majorHAnsi" w:cs="Arial"/>
-              </w:rPr>
-              <w:t xml:space="preserve">Jedes PM </w:t>
-            </w:r>
-            <w:r>
-              <w:rPr>
-                <w:rFonts w:asciiTheme="majorHAnsi" w:hAnsiTheme="majorHAnsi" w:cs="Arial"/>
-              </w:rPr>
-              <w:t xml:space="preserve">erhebt </w:t>
-            </w:r>
-            <w:r>
-              <w:rPr>
-                <w:rFonts w:asciiTheme="majorHAnsi" w:hAnsiTheme="majorHAnsi" w:cs="Arial"/>
-              </w:rPr>
-              <w:t>Einwände</w:t>
-            </w:r>
-            <w:r>
-              <w:rPr>
-                <w:rFonts w:asciiTheme="majorHAnsi" w:hAnsiTheme="majorHAnsi" w:cs="Arial"/>
-              </w:rPr>
-              <w:t xml:space="preserve"> falls </w:t>
-            </w:r>
-            <w:r>
-              <w:rPr>
-                <w:rFonts w:asciiTheme="majorHAnsi" w:hAnsiTheme="majorHAnsi" w:cs="Arial"/>
-              </w:rPr>
-              <w:t>es der Meinung ist, das es einen besseren oder effizienteren</w:t>
+              <w:t xml:space="preserve">diskutiert und </w:t>
+            </w:r>
+            <w:r>
+              <w:rPr>
+                <w:rFonts w:asciiTheme="majorHAnsi" w:hAnsiTheme="majorHAnsi" w:cs="Arial"/>
+              </w:rPr>
+              <w:t xml:space="preserve">gemeinsam </w:t>
+            </w:r>
+            <w:r>
+              <w:rPr>
+                <w:rFonts w:asciiTheme="majorHAnsi" w:hAnsiTheme="majorHAnsi" w:cs="Arial"/>
+              </w:rPr>
+              <w:t>festgelegt</w:t>
+            </w:r>
+            <w:r>
+              <w:rPr>
+                <w:rFonts w:asciiTheme="majorHAnsi" w:hAnsiTheme="majorHAnsi" w:cs="Arial"/>
+              </w:rPr>
+              <w:t>.</w:t>
+            </w:r>
+            <w:r>
+              <w:rPr>
+                <w:rFonts w:asciiTheme="majorHAnsi" w:hAnsiTheme="majorHAnsi" w:cs="Arial"/>
+              </w:rPr>
+              <w:t xml:space="preserve"> jedes PM macht sich </w:t>
+            </w:r>
+            <w:r>
+              <w:rPr>
+                <w:rFonts w:asciiTheme="majorHAnsi" w:hAnsiTheme="majorHAnsi" w:cs="Arial"/>
+              </w:rPr>
+              <w:t xml:space="preserve">Gedanken </w:t>
+            </w:r>
+            <w:r>
+              <w:rPr>
+                <w:rFonts w:asciiTheme="majorHAnsi" w:hAnsiTheme="majorHAnsi" w:cs="Arial"/>
+              </w:rPr>
+              <w:t>betreffend</w:t>
             </w:r>
             <w:bookmarkStart w:id="0" w:name="_GoBack"/>
             <w:bookmarkEnd w:id="0"/>
@@ -1209,7 +1225,63 @@
               <w:rPr>
                 <w:rFonts w:asciiTheme="majorHAnsi" w:hAnsiTheme="majorHAnsi" w:cs="Arial"/>
               </w:rPr>
-              <w:t xml:space="preserve"> Weg erkennt hat.</w:t>
+              <w:t xml:space="preserve"> Sinnhaftigkeit und Effizienz. </w:t>
+            </w:r>
+          </w:p>
+          <w:p>
+            <w:pPr>
+              <w:pStyle w:val="KeinLeerraum"/>
+              <w:rPr>
+                <w:rFonts w:asciiTheme="majorHAnsi" w:hAnsiTheme="majorHAnsi" w:cs="Arial"/>
+              </w:rPr>
+            </w:pPr>
+            <w:r>
+              <w:rPr>
+                <w:rFonts w:asciiTheme="majorHAnsi" w:hAnsiTheme="majorHAnsi" w:cs="Arial"/>
+              </w:rPr>
+              <w:t xml:space="preserve">Jedes PM </w:t>
+            </w:r>
+            <w:r>
+              <w:rPr>
+                <w:rFonts w:asciiTheme="majorHAnsi" w:hAnsiTheme="majorHAnsi" w:cs="Arial"/>
+              </w:rPr>
+              <w:t xml:space="preserve">erhebt </w:t>
+            </w:r>
+            <w:r>
+              <w:rPr>
+                <w:rFonts w:asciiTheme="majorHAnsi" w:hAnsiTheme="majorHAnsi" w:cs="Arial"/>
+              </w:rPr>
+              <w:t>Einwände</w:t>
+            </w:r>
+            <w:r>
+              <w:rPr>
+                <w:rFonts w:asciiTheme="majorHAnsi" w:hAnsiTheme="majorHAnsi" w:cs="Arial"/>
+              </w:rPr>
+              <w:t>,</w:t>
+            </w:r>
+            <w:r>
+              <w:rPr>
+                <w:rFonts w:asciiTheme="majorHAnsi" w:hAnsiTheme="majorHAnsi" w:cs="Arial"/>
+              </w:rPr>
+              <w:t xml:space="preserve"> falls </w:t>
+            </w:r>
+            <w:r>
+              <w:rPr>
+                <w:rFonts w:asciiTheme="majorHAnsi" w:hAnsiTheme="majorHAnsi" w:cs="Arial"/>
+              </w:rPr>
+              <w:t>es der Meinung ist, das</w:t>
+            </w:r>
+            <w:r>
+              <w:rPr>
+                <w:rFonts w:asciiTheme="majorHAnsi" w:hAnsiTheme="majorHAnsi" w:cs="Arial"/>
+              </w:rPr>
+              <w:t>s</w:t>
+            </w:r>
+            <w:r>
+              <w:rPr>
+                <w:rFonts w:asciiTheme="majorHAnsi" w:hAnsiTheme="majorHAnsi" w:cs="Arial"/>
+              </w:rPr>
+              <w:t xml:space="preserve"> es einen besseren oder effizienteren Weg erkennt hat.</w:t>
             </w:r>
           </w:p>
         </w:tc>
@@ -1812,6 +1884,7 @@
     <w:lsdException w:name="HTML Sample" w:semiHidden="1" w:unhideWhenUsed="1"/>
     <w:lsdException w:name="HTML Typewriter" w:semiHidden="1" w:unhideWhenUsed="1"/>
     <w:lsdException w:name="HTML Variable" w:semiHidden="1" w:unhideWhenUsed="1"/>
+    <w:lsdException w:name="Normal Table" w:semiHidden="1" w:unhideWhenUsed="1"/>
     <w:lsdException w:name="annotation subject" w:semiHidden="1" w:unhideWhenUsed="1"/>
     <w:lsdException w:name="No List" w:semiHidden="1" w:unhideWhenUsed="1"/>
     <w:lsdException w:name="Outline List 1" w:semiHidden="1" w:unhideWhenUsed="1"/>
@@ -1858,8 +1931,10 @@
     <w:lsdException w:name="Table Subtle 2" w:semiHidden="1" w:unhideWhenUsed="1"/>
     <w:lsdException w:name="Table Web 1" w:semiHidden="1" w:unhideWhenUsed="1"/>
     <w:lsdException w:name="Table Web 2" w:semiHidden="1" w:unhideWhenUsed="1"/>
+    <w:lsdException w:name="Table Web 3" w:semiHidden="1" w:unhideWhenUsed="1"/>
     <w:lsdException w:name="Balloon Text" w:semiHidden="1" w:unhideWhenUsed="1"/>
     <w:lsdException w:name="Table Grid" w:uiPriority="39"/>
+    <w:lsdException w:name="Table Theme" w:semiHidden="1" w:unhideWhenUsed="1"/>
     <w:lsdException w:name="Placeholder Text" w:semiHidden="1"/>
     <w:lsdException w:name="No Spacing" w:uiPriority="1" w:qFormat="1"/>
     <w:lsdException w:name="Light Shading" w:uiPriority="60"/>

</xml_diff>